<commit_message>
added code to ece449
</commit_message>
<xml_diff>
--- a/cps_499/a2/Assignment II.docx
+++ b/cps_499/a2/Assignment II.docx
@@ -81,7 +81,10 @@
         <w:t>Assignment II</w:t>
       </w:r>
       <w:r>
-        <w:t xml:space="preserve"> –</w:t>
+        <w:t xml:space="preserve"> </w:t>
+      </w:r>
+      <w:r>
+        <w:t>–</w:t>
       </w:r>
       <w:r>
         <w:t xml:space="preserve"> </w:t>
@@ -183,6 +186,129 @@
     </w:p>
     <w:p>
       <w:pPr>
+        <w:jc w:val="center"/>
+      </w:pPr>
+      <w:r>
+        <w:drawing>
+          <wp:inline distT="0" distB="0" distL="0" distR="0" wp14:anchorId="287BAE11" wp14:editId="10FFFD86">
+            <wp:extent cx="5029200" cy="1493822"/>
+            <wp:effectExtent l="0" t="0" r="0" b="5080"/>
+            <wp:docPr id="1" name="Picture 1" descr="Text, letter&#10;&#10;Description automatically generated"/>
+            <wp:cNvGraphicFramePr>
+              <a:graphicFrameLocks xmlns:a="http://schemas.openxmlformats.org/drawingml/2006/main" noChangeAspect="1"/>
+            </wp:cNvGraphicFramePr>
+            <a:graphic xmlns:a="http://schemas.openxmlformats.org/drawingml/2006/main">
+              <a:graphicData uri="http://schemas.openxmlformats.org/drawingml/2006/picture">
+                <pic:pic xmlns:pic="http://schemas.openxmlformats.org/drawingml/2006/picture">
+                  <pic:nvPicPr>
+                    <pic:cNvPr id="1" name="Picture 1" descr="Text, letter&#10;&#10;Description automatically generated"/>
+                    <pic:cNvPicPr/>
+                  </pic:nvPicPr>
+                  <pic:blipFill rotWithShape="1">
+                    <a:blip r:embed="rId7"/>
+                    <a:srcRect b="58726"/>
+                    <a:stretch/>
+                  </pic:blipFill>
+                  <pic:spPr bwMode="auto">
+                    <a:xfrm>
+                      <a:off x="0" y="0"/>
+                      <a:ext cx="5029200" cy="1493822"/>
+                    </a:xfrm>
+                    <a:prstGeom prst="rect">
+                      <a:avLst/>
+                    </a:prstGeom>
+                    <a:ln>
+                      <a:noFill/>
+                    </a:ln>
+                    <a:extLst>
+                      <a:ext uri="{53640926-AAD7-44D8-BBD7-CCE9431645EC}">
+                        <a14:shadowObscured xmlns:a14="http://schemas.microsoft.com/office/drawing/2010/main"/>
+                      </a:ext>
+                    </a:extLst>
+                  </pic:spPr>
+                </pic:pic>
+              </a:graphicData>
+            </a:graphic>
+          </wp:inline>
+        </w:drawing>
+      </w:r>
+    </w:p>
+    <w:p>
+      <w:pPr>
+        <w:jc w:val="center"/>
+      </w:pPr>
+      <w:r>
+        <w:drawing>
+          <wp:inline distT="0" distB="0" distL="0" distR="0" wp14:anchorId="746112A7" wp14:editId="024EEC19">
+            <wp:extent cx="5029200" cy="945747"/>
+            <wp:effectExtent l="0" t="0" r="0" b="0"/>
+            <wp:docPr id="2" name="Picture 2" descr="Text, letter&#10;&#10;Description automatically generated"/>
+            <wp:cNvGraphicFramePr>
+              <a:graphicFrameLocks xmlns:a="http://schemas.openxmlformats.org/drawingml/2006/main" noChangeAspect="1"/>
+            </wp:cNvGraphicFramePr>
+            <a:graphic xmlns:a="http://schemas.openxmlformats.org/drawingml/2006/main">
+              <a:graphicData uri="http://schemas.openxmlformats.org/drawingml/2006/picture">
+                <pic:pic xmlns:pic="http://schemas.openxmlformats.org/drawingml/2006/picture">
+                  <pic:nvPicPr>
+                    <pic:cNvPr id="2" name="Picture 2" descr="Text, letter&#10;&#10;Description automatically generated"/>
+                    <pic:cNvPicPr/>
+                  </pic:nvPicPr>
+                  <pic:blipFill rotWithShape="1">
+                    <a:blip r:embed="rId7"/>
+                    <a:srcRect t="73869"/>
+                    <a:stretch/>
+                  </pic:blipFill>
+                  <pic:spPr bwMode="auto">
+                    <a:xfrm>
+                      <a:off x="0" y="0"/>
+                      <a:ext cx="5029200" cy="945747"/>
+                    </a:xfrm>
+                    <a:prstGeom prst="rect">
+                      <a:avLst/>
+                    </a:prstGeom>
+                    <a:ln>
+                      <a:noFill/>
+                    </a:ln>
+                    <a:extLst>
+                      <a:ext uri="{53640926-AAD7-44D8-BBD7-CCE9431645EC}">
+                        <a14:shadowObscured xmlns:a14="http://schemas.microsoft.com/office/drawing/2010/main"/>
+                      </a:ext>
+                    </a:extLst>
+                  </pic:spPr>
+                </pic:pic>
+              </a:graphicData>
+            </a:graphic>
+          </wp:inline>
+        </w:drawing>
+      </w:r>
+    </w:p>
+    <w:p>
+      <w:pPr>
+        <w:jc w:val="center"/>
+        <w:rPr>
+          <w:b/>
+          <w:bCs/>
+        </w:rPr>
+      </w:pPr>
+      <w:r>
+        <w:rPr>
+          <w:b/>
+          <w:bCs/>
+        </w:rPr>
+        <w:t>Figure 1: The database</w:t>
+      </w:r>
+    </w:p>
+    <w:p>
+      <w:pPr>
+        <w:jc w:val="center"/>
+        <w:rPr>
+          <w:b/>
+          <w:bCs/>
+        </w:rPr>
+      </w:pPr>
+    </w:p>
+    <w:p>
+      <w:pPr>
         <w:pStyle w:val="Heading3"/>
         <w:numPr>
           <w:ilvl w:val="0"/>
@@ -195,6 +321,73 @@
     </w:p>
     <w:p>
       <w:pPr>
+        <w:jc w:val="center"/>
+      </w:pPr>
+      <w:r>
+        <w:drawing>
+          <wp:inline distT="0" distB="0" distL="0" distR="0" wp14:anchorId="75AD0BCD" wp14:editId="2A835DA6">
+            <wp:extent cx="5029200" cy="1083750"/>
+            <wp:effectExtent l="0" t="0" r="0" b="0"/>
+            <wp:docPr id="3" name="Picture 3" descr="Text&#10;&#10;Description automatically generated"/>
+            <wp:cNvGraphicFramePr>
+              <a:graphicFrameLocks xmlns:a="http://schemas.openxmlformats.org/drawingml/2006/main" noChangeAspect="1"/>
+            </wp:cNvGraphicFramePr>
+            <a:graphic xmlns:a="http://schemas.openxmlformats.org/drawingml/2006/main">
+              <a:graphicData uri="http://schemas.openxmlformats.org/drawingml/2006/picture">
+                <pic:pic xmlns:pic="http://schemas.openxmlformats.org/drawingml/2006/picture">
+                  <pic:nvPicPr>
+                    <pic:cNvPr id="3" name="Picture 3" descr="Text&#10;&#10;Description automatically generated"/>
+                    <pic:cNvPicPr/>
+                  </pic:nvPicPr>
+                  <pic:blipFill>
+                    <a:blip r:embed="rId8"/>
+                    <a:stretch>
+                      <a:fillRect/>
+                    </a:stretch>
+                  </pic:blipFill>
+                  <pic:spPr>
+                    <a:xfrm>
+                      <a:off x="0" y="0"/>
+                      <a:ext cx="5029200" cy="1083750"/>
+                    </a:xfrm>
+                    <a:prstGeom prst="rect">
+                      <a:avLst/>
+                    </a:prstGeom>
+                  </pic:spPr>
+                </pic:pic>
+              </a:graphicData>
+            </a:graphic>
+          </wp:inline>
+        </w:drawing>
+      </w:r>
+    </w:p>
+    <w:p>
+      <w:pPr>
+        <w:jc w:val="center"/>
+        <w:rPr>
+          <w:b/>
+          <w:bCs/>
+        </w:rPr>
+      </w:pPr>
+      <w:r>
+        <w:rPr>
+          <w:b/>
+          <w:bCs/>
+        </w:rPr>
+        <w:t>Figure 2: classes/</w:t>
+      </w:r>
+      <w:proofErr w:type="spellStart"/>
+      <w:r>
+        <w:rPr>
+          <w:b/>
+          <w:bCs/>
+        </w:rPr>
+        <w:t>db.php</w:t>
+      </w:r>
+      <w:proofErr w:type="spellEnd"/>
+    </w:p>
+    <w:p>
+      <w:pPr>
         <w:pStyle w:val="Heading2"/>
         <w:numPr>
           <w:ilvl w:val="0"/>
@@ -202,6 +395,7 @@
         </w:numPr>
       </w:pPr>
       <w:r>
+        <w:lastRenderedPageBreak/>
         <w:t>Deployment</w:t>
       </w:r>
     </w:p>
@@ -219,6 +413,69 @@
     </w:p>
     <w:p>
       <w:pPr>
+        <w:jc w:val="center"/>
+      </w:pPr>
+      <w:r>
+        <w:drawing>
+          <wp:inline distT="0" distB="0" distL="0" distR="0" wp14:anchorId="71095C52" wp14:editId="2722788F">
+            <wp:extent cx="5943600" cy="3343275"/>
+            <wp:effectExtent l="38100" t="38100" r="38100" b="34925"/>
+            <wp:docPr id="5" name="Picture 5" descr="Graphical user interface, text, application&#10;&#10;Description automatically generated"/>
+            <wp:cNvGraphicFramePr>
+              <a:graphicFrameLocks xmlns:a="http://schemas.openxmlformats.org/drawingml/2006/main" noChangeAspect="1"/>
+            </wp:cNvGraphicFramePr>
+            <a:graphic xmlns:a="http://schemas.openxmlformats.org/drawingml/2006/main">
+              <a:graphicData uri="http://schemas.openxmlformats.org/drawingml/2006/picture">
+                <pic:pic xmlns:pic="http://schemas.openxmlformats.org/drawingml/2006/picture">
+                  <pic:nvPicPr>
+                    <pic:cNvPr id="5" name="Picture 5" descr="Graphical user interface, text, application&#10;&#10;Description automatically generated"/>
+                    <pic:cNvPicPr/>
+                  </pic:nvPicPr>
+                  <pic:blipFill>
+                    <a:blip r:embed="rId9"/>
+                    <a:stretch>
+                      <a:fillRect/>
+                    </a:stretch>
+                  </pic:blipFill>
+                  <pic:spPr>
+                    <a:xfrm>
+                      <a:off x="0" y="0"/>
+                      <a:ext cx="5943600" cy="3343275"/>
+                    </a:xfrm>
+                    <a:prstGeom prst="rect">
+                      <a:avLst/>
+                    </a:prstGeom>
+                    <a:ln w="38100">
+                      <a:solidFill>
+                        <a:schemeClr val="accent1"/>
+                      </a:solidFill>
+                    </a:ln>
+                  </pic:spPr>
+                </pic:pic>
+              </a:graphicData>
+            </a:graphic>
+          </wp:inline>
+        </w:drawing>
+      </w:r>
+    </w:p>
+    <w:p>
+      <w:pPr>
+        <w:jc w:val="center"/>
+        <w:rPr>
+          <w:b/>
+          <w:bCs/>
+        </w:rPr>
+      </w:pPr>
+      <w:r>
+        <w:rPr>
+          <w:b/>
+          <w:bCs/>
+        </w:rPr>
+        <w:t>Figure 3: http://192.168.56.101/www.myblog.com/</w:t>
+      </w:r>
+    </w:p>
+    <w:p>
+      <w:pPr>
         <w:pStyle w:val="Heading3"/>
         <w:numPr>
           <w:ilvl w:val="0"/>
@@ -226,6 +483,7 @@
         </w:numPr>
       </w:pPr>
       <w:r>
+        <w:lastRenderedPageBreak/>
         <w:t>With local domain name</w:t>
       </w:r>
     </w:p>
@@ -243,6 +501,86 @@
     </w:p>
     <w:p>
       <w:pPr>
+        <w:jc w:val="center"/>
+      </w:pPr>
+      <w:r>
+        <w:drawing>
+          <wp:inline distT="0" distB="0" distL="0" distR="0" wp14:anchorId="639A3CEB" wp14:editId="2FD9145E">
+            <wp:extent cx="5943600" cy="4220845"/>
+            <wp:effectExtent l="38100" t="38100" r="38100" b="33655"/>
+            <wp:docPr id="7" name="Picture 7" descr="Graphical user interface, application&#10;&#10;Description automatically generated"/>
+            <wp:cNvGraphicFramePr>
+              <a:graphicFrameLocks xmlns:a="http://schemas.openxmlformats.org/drawingml/2006/main" noChangeAspect="1"/>
+            </wp:cNvGraphicFramePr>
+            <a:graphic xmlns:a="http://schemas.openxmlformats.org/drawingml/2006/main">
+              <a:graphicData uri="http://schemas.openxmlformats.org/drawingml/2006/picture">
+                <pic:pic xmlns:pic="http://schemas.openxmlformats.org/drawingml/2006/picture">
+                  <pic:nvPicPr>
+                    <pic:cNvPr id="7" name="Picture 7" descr="Graphical user interface, application&#10;&#10;Description automatically generated"/>
+                    <pic:cNvPicPr/>
+                  </pic:nvPicPr>
+                  <pic:blipFill>
+                    <a:blip r:embed="rId10"/>
+                    <a:stretch>
+                      <a:fillRect/>
+                    </a:stretch>
+                  </pic:blipFill>
+                  <pic:spPr>
+                    <a:xfrm>
+                      <a:off x="0" y="0"/>
+                      <a:ext cx="5943600" cy="4220845"/>
+                    </a:xfrm>
+                    <a:prstGeom prst="rect">
+                      <a:avLst/>
+                    </a:prstGeom>
+                    <a:ln w="38100">
+                      <a:solidFill>
+                        <a:schemeClr val="accent1"/>
+                      </a:solidFill>
+                    </a:ln>
+                  </pic:spPr>
+                </pic:pic>
+              </a:graphicData>
+            </a:graphic>
+          </wp:inline>
+        </w:drawing>
+      </w:r>
+    </w:p>
+    <w:p>
+      <w:pPr>
+        <w:jc w:val="center"/>
+        <w:rPr>
+          <w:b/>
+          <w:bCs/>
+        </w:rPr>
+      </w:pPr>
+      <w:r>
+        <w:rPr>
+          <w:b/>
+          <w:bCs/>
+        </w:rPr>
+        <w:t xml:space="preserve">Figure 4: </w:t>
+      </w:r>
+      <w:hyperlink r:id="rId11" w:history="1">
+        <w:r>
+          <w:rPr>
+            <w:rStyle w:val="Hyperlink"/>
+            <w:b/>
+            <w:bCs/>
+          </w:rPr>
+          <w:t>http://krimpenforte1.myblog.com/</w:t>
+        </w:r>
+      </w:hyperlink>
+      <w:r>
+        <w:rPr>
+          <w:b/>
+          <w:bCs/>
+        </w:rPr>
+        <w:t xml:space="preserve"> on the VM</w:t>
+      </w:r>
+    </w:p>
+    <w:p>
+      <w:pPr>
         <w:pStyle w:val="Heading4"/>
         <w:numPr>
           <w:ilvl w:val="0"/>
@@ -250,8 +588,105 @@
         </w:numPr>
       </w:pPr>
       <w:r>
+        <w:lastRenderedPageBreak/>
         <w:t>Personal Computer</w:t>
       </w:r>
+    </w:p>
+    <w:p>
+      <w:r>
+        <w:drawing>
+          <wp:inline distT="0" distB="0" distL="0" distR="0" wp14:anchorId="2A8DAFF5" wp14:editId="18A41B27">
+            <wp:extent cx="5943600" cy="3343275"/>
+            <wp:effectExtent l="38100" t="38100" r="38100" b="34925"/>
+            <wp:docPr id="6" name="Picture 6" descr="Graphical user interface, text, application&#10;&#10;Description automatically generated"/>
+            <wp:cNvGraphicFramePr>
+              <a:graphicFrameLocks xmlns:a="http://schemas.openxmlformats.org/drawingml/2006/main" noChangeAspect="1"/>
+            </wp:cNvGraphicFramePr>
+            <a:graphic xmlns:a="http://schemas.openxmlformats.org/drawingml/2006/main">
+              <a:graphicData uri="http://schemas.openxmlformats.org/drawingml/2006/picture">
+                <pic:pic xmlns:pic="http://schemas.openxmlformats.org/drawingml/2006/picture">
+                  <pic:nvPicPr>
+                    <pic:cNvPr id="6" name="Picture 6" descr="Graphical user interface, text, application&#10;&#10;Description automatically generated"/>
+                    <pic:cNvPicPr/>
+                  </pic:nvPicPr>
+                  <pic:blipFill>
+                    <a:blip r:embed="rId12"/>
+                    <a:stretch>
+                      <a:fillRect/>
+                    </a:stretch>
+                  </pic:blipFill>
+                  <pic:spPr>
+                    <a:xfrm>
+                      <a:off x="0" y="0"/>
+                      <a:ext cx="5943600" cy="3343275"/>
+                    </a:xfrm>
+                    <a:prstGeom prst="rect">
+                      <a:avLst/>
+                    </a:prstGeom>
+                    <a:ln w="38100">
+                      <a:solidFill>
+                        <a:schemeClr val="accent1"/>
+                      </a:solidFill>
+                    </a:ln>
+                  </pic:spPr>
+                </pic:pic>
+              </a:graphicData>
+            </a:graphic>
+          </wp:inline>
+        </w:drawing>
+      </w:r>
+    </w:p>
+    <w:p>
+      <w:pPr>
+        <w:jc w:val="center"/>
+        <w:rPr>
+          <w:b/>
+          <w:bCs/>
+        </w:rPr>
+      </w:pPr>
+      <w:r>
+        <w:rPr>
+          <w:b/>
+          <w:bCs/>
+        </w:rPr>
+        <w:t xml:space="preserve">Figure </w:t>
+      </w:r>
+      <w:r>
+        <w:rPr>
+          <w:b/>
+          <w:bCs/>
+        </w:rPr>
+        <w:t>5</w:t>
+      </w:r>
+      <w:r>
+        <w:rPr>
+          <w:b/>
+          <w:bCs/>
+        </w:rPr>
+        <w:t xml:space="preserve">: </w:t>
+      </w:r>
+      <w:hyperlink r:id="rId13" w:history="1">
+        <w:r>
+          <w:rPr>
+            <w:rStyle w:val="Hyperlink"/>
+            <w:b/>
+            <w:bCs/>
+          </w:rPr>
+          <w:t>http://krimpenforte1.myblog.com/</w:t>
+        </w:r>
+      </w:hyperlink>
+      <w:r>
+        <w:rPr>
+          <w:b/>
+          <w:bCs/>
+        </w:rPr>
+        <w:t xml:space="preserve"> on the Mac</w:t>
+      </w:r>
+    </w:p>
+    <w:p>
+      <w:pPr>
+        <w:jc w:val="center"/>
+      </w:pPr>
     </w:p>
     <w:p>
       <w:pPr>
@@ -287,6 +722,90 @@
     </w:p>
     <w:p>
       <w:pPr>
+        <w:jc w:val="center"/>
+      </w:pPr>
+      <w:r>
+        <w:drawing>
+          <wp:inline distT="0" distB="0" distL="0" distR="0" wp14:anchorId="77D1E707" wp14:editId="00E8541F">
+            <wp:extent cx="5943600" cy="1043940"/>
+            <wp:effectExtent l="0" t="0" r="0" b="0"/>
+            <wp:docPr id="9" name="Picture 9" descr="Graphical user interface, text, application, website&#10;&#10;Description automatically generated"/>
+            <wp:cNvGraphicFramePr>
+              <a:graphicFrameLocks xmlns:a="http://schemas.openxmlformats.org/drawingml/2006/main" noChangeAspect="1"/>
+            </wp:cNvGraphicFramePr>
+            <a:graphic xmlns:a="http://schemas.openxmlformats.org/drawingml/2006/main">
+              <a:graphicData uri="http://schemas.openxmlformats.org/drawingml/2006/picture">
+                <pic:pic xmlns:pic="http://schemas.openxmlformats.org/drawingml/2006/picture">
+                  <pic:nvPicPr>
+                    <pic:cNvPr id="9" name="Picture 9" descr="Graphical user interface, text, application, website&#10;&#10;Description automatically generated"/>
+                    <pic:cNvPicPr/>
+                  </pic:nvPicPr>
+                  <pic:blipFill>
+                    <a:blip r:embed="rId14"/>
+                    <a:stretch>
+                      <a:fillRect/>
+                    </a:stretch>
+                  </pic:blipFill>
+                  <pic:spPr>
+                    <a:xfrm>
+                      <a:off x="0" y="0"/>
+                      <a:ext cx="5943600" cy="1043940"/>
+                    </a:xfrm>
+                    <a:prstGeom prst="rect">
+                      <a:avLst/>
+                    </a:prstGeom>
+                  </pic:spPr>
+                </pic:pic>
+              </a:graphicData>
+            </a:graphic>
+          </wp:inline>
+        </w:drawing>
+      </w:r>
+    </w:p>
+    <w:p>
+      <w:pPr>
+        <w:jc w:val="center"/>
+        <w:rPr>
+          <w:b/>
+          <w:bCs/>
+        </w:rPr>
+      </w:pPr>
+      <w:r>
+        <w:rPr>
+          <w:b/>
+          <w:bCs/>
+        </w:rPr>
+        <w:t xml:space="preserve">Figure 6: </w:t>
+      </w:r>
+      <w:hyperlink r:id="rId15" w:history="1">
+        <w:r>
+          <w:rPr>
+            <w:rStyle w:val="Hyperlink"/>
+            <w:b/>
+            <w:bCs/>
+          </w:rPr>
+          <w:t>http://krimpenforte1.myblog.com/blog.sql</w:t>
+        </w:r>
+      </w:hyperlink>
+      <w:r>
+        <w:rPr>
+          <w:b/>
+          <w:bCs/>
+        </w:rPr>
+        <w:t xml:space="preserve"> not found</w:t>
+      </w:r>
+    </w:p>
+    <w:p>
+      <w:pPr>
+        <w:jc w:val="center"/>
+        <w:rPr>
+          <w:b/>
+          <w:bCs/>
+        </w:rPr>
+      </w:pPr>
+    </w:p>
+    <w:p>
+      <w:pPr>
         <w:pStyle w:val="Heading3"/>
         <w:numPr>
           <w:ilvl w:val="0"/>
@@ -299,6 +818,162 @@
     </w:p>
     <w:p>
       <w:pPr>
+        <w:jc w:val="center"/>
+      </w:pPr>
+      <w:r>
+        <w:drawing>
+          <wp:inline distT="0" distB="0" distL="0" distR="0" wp14:anchorId="704CBE83" wp14:editId="3F19A3C1">
+            <wp:extent cx="4572000" cy="1124928"/>
+            <wp:effectExtent l="0" t="0" r="0" b="5715"/>
+            <wp:docPr id="10" name="Picture 10" descr="A picture containing diagram&#10;&#10;Description automatically generated"/>
+            <wp:cNvGraphicFramePr>
+              <a:graphicFrameLocks xmlns:a="http://schemas.openxmlformats.org/drawingml/2006/main" noChangeAspect="1"/>
+            </wp:cNvGraphicFramePr>
+            <a:graphic xmlns:a="http://schemas.openxmlformats.org/drawingml/2006/main">
+              <a:graphicData uri="http://schemas.openxmlformats.org/drawingml/2006/picture">
+                <pic:pic xmlns:pic="http://schemas.openxmlformats.org/drawingml/2006/picture">
+                  <pic:nvPicPr>
+                    <pic:cNvPr id="10" name="Picture 10" descr="A picture containing diagram&#10;&#10;Description automatically generated"/>
+                    <pic:cNvPicPr/>
+                  </pic:nvPicPr>
+                  <pic:blipFill>
+                    <a:blip r:embed="rId16"/>
+                    <a:stretch>
+                      <a:fillRect/>
+                    </a:stretch>
+                  </pic:blipFill>
+                  <pic:spPr>
+                    <a:xfrm>
+                      <a:off x="0" y="0"/>
+                      <a:ext cx="4572000" cy="1124928"/>
+                    </a:xfrm>
+                    <a:prstGeom prst="rect">
+                      <a:avLst/>
+                    </a:prstGeom>
+                  </pic:spPr>
+                </pic:pic>
+              </a:graphicData>
+            </a:graphic>
+          </wp:inline>
+        </w:drawing>
+      </w:r>
+    </w:p>
+    <w:p>
+      <w:pPr>
+        <w:jc w:val="center"/>
+        <w:rPr>
+          <w:b/>
+          <w:bCs/>
+        </w:rPr>
+      </w:pPr>
+      <w:r>
+        <w:rPr>
+          <w:b/>
+          <w:bCs/>
+        </w:rPr>
+        <w:t>Figure 7: Users available</w:t>
+      </w:r>
+    </w:p>
+    <w:p>
+      <w:pPr>
+        <w:jc w:val="center"/>
+        <w:rPr>
+          <w:b/>
+          <w:bCs/>
+        </w:rPr>
+      </w:pPr>
+    </w:p>
+    <w:p>
+      <w:pPr>
+        <w:jc w:val="center"/>
+        <w:rPr>
+          <w:b/>
+          <w:bCs/>
+        </w:rPr>
+      </w:pPr>
+      <w:r>
+        <w:rPr>
+          <w:b/>
+          <w:bCs/>
+        </w:rPr>
+        <w:lastRenderedPageBreak/>
+        <w:drawing>
+          <wp:inline distT="0" distB="0" distL="0" distR="0" wp14:anchorId="06209063" wp14:editId="48B966C2">
+            <wp:extent cx="5943600" cy="3343275"/>
+            <wp:effectExtent l="38100" t="38100" r="38100" b="34925"/>
+            <wp:docPr id="11" name="Picture 11" descr="Graphical user interface, text, application&#10;&#10;Description automatically generated"/>
+            <wp:cNvGraphicFramePr>
+              <a:graphicFrameLocks xmlns:a="http://schemas.openxmlformats.org/drawingml/2006/main" noChangeAspect="1"/>
+            </wp:cNvGraphicFramePr>
+            <a:graphic xmlns:a="http://schemas.openxmlformats.org/drawingml/2006/main">
+              <a:graphicData uri="http://schemas.openxmlformats.org/drawingml/2006/picture">
+                <pic:pic xmlns:pic="http://schemas.openxmlformats.org/drawingml/2006/picture">
+                  <pic:nvPicPr>
+                    <pic:cNvPr id="11" name="Picture 11" descr="Graphical user interface, text, application&#10;&#10;Description automatically generated"/>
+                    <pic:cNvPicPr/>
+                  </pic:nvPicPr>
+                  <pic:blipFill>
+                    <a:blip r:embed="rId17"/>
+                    <a:stretch>
+                      <a:fillRect/>
+                    </a:stretch>
+                  </pic:blipFill>
+                  <pic:spPr>
+                    <a:xfrm>
+                      <a:off x="0" y="0"/>
+                      <a:ext cx="5943600" cy="3343275"/>
+                    </a:xfrm>
+                    <a:prstGeom prst="rect">
+                      <a:avLst/>
+                    </a:prstGeom>
+                    <a:ln w="38100">
+                      <a:solidFill>
+                        <a:schemeClr val="accent1"/>
+                      </a:solidFill>
+                    </a:ln>
+                  </pic:spPr>
+                </pic:pic>
+              </a:graphicData>
+            </a:graphic>
+          </wp:inline>
+        </w:drawing>
+      </w:r>
+    </w:p>
+    <w:p>
+      <w:pPr>
+        <w:jc w:val="center"/>
+        <w:rPr>
+          <w:b/>
+          <w:bCs/>
+        </w:rPr>
+      </w:pPr>
+      <w:r>
+        <w:rPr>
+          <w:b/>
+          <w:bCs/>
+        </w:rPr>
+        <w:t xml:space="preserve">Figure 8: can log in with </w:t>
+      </w:r>
+      <w:hyperlink r:id="rId18" w:history="1">
+        <w:r>
+          <w:rPr>
+            <w:rStyle w:val="Hyperlink"/>
+            <w:b/>
+            <w:bCs/>
+          </w:rPr>
+          <w:t>krimpenforte1@udayton.edu</w:t>
+        </w:r>
+      </w:hyperlink>
+      <w:r>
+        <w:rPr>
+          <w:b/>
+          <w:bCs/>
+        </w:rPr>
+        <w:t xml:space="preserve"> </w:t>
+      </w:r>
+    </w:p>
+    <w:p>
+      <w:pPr>
         <w:pStyle w:val="Heading2"/>
         <w:numPr>
           <w:ilvl w:val="0"/>
@@ -306,6 +981,7 @@
         </w:numPr>
       </w:pPr>
       <w:r>
+        <w:lastRenderedPageBreak/>
         <w:t xml:space="preserve">HTTPS Setup </w:t>
       </w:r>
     </w:p>
@@ -323,6 +999,64 @@
     </w:p>
     <w:p>
       <w:pPr>
+        <w:jc w:val="center"/>
+      </w:pPr>
+      <w:r>
+        <w:drawing>
+          <wp:inline distT="0" distB="0" distL="0" distR="0" wp14:anchorId="0330DF2A" wp14:editId="435AD328">
+            <wp:extent cx="4572000" cy="5293946"/>
+            <wp:effectExtent l="0" t="0" r="0" b="2540"/>
+            <wp:docPr id="12" name="Picture 12" descr="Graphical user interface&#10;&#10;Description automatically generated"/>
+            <wp:cNvGraphicFramePr>
+              <a:graphicFrameLocks xmlns:a="http://schemas.openxmlformats.org/drawingml/2006/main" noChangeAspect="1"/>
+            </wp:cNvGraphicFramePr>
+            <a:graphic xmlns:a="http://schemas.openxmlformats.org/drawingml/2006/main">
+              <a:graphicData uri="http://schemas.openxmlformats.org/drawingml/2006/picture">
+                <pic:pic xmlns:pic="http://schemas.openxmlformats.org/drawingml/2006/picture">
+                  <pic:nvPicPr>
+                    <pic:cNvPr id="12" name="Picture 12" descr="Graphical user interface&#10;&#10;Description automatically generated"/>
+                    <pic:cNvPicPr/>
+                  </pic:nvPicPr>
+                  <pic:blipFill>
+                    <a:blip r:embed="rId19"/>
+                    <a:stretch>
+                      <a:fillRect/>
+                    </a:stretch>
+                  </pic:blipFill>
+                  <pic:spPr>
+                    <a:xfrm>
+                      <a:off x="0" y="0"/>
+                      <a:ext cx="4572000" cy="5293946"/>
+                    </a:xfrm>
+                    <a:prstGeom prst="rect">
+                      <a:avLst/>
+                    </a:prstGeom>
+                  </pic:spPr>
+                </pic:pic>
+              </a:graphicData>
+            </a:graphic>
+          </wp:inline>
+        </w:drawing>
+      </w:r>
+    </w:p>
+    <w:p>
+      <w:pPr>
+        <w:jc w:val="center"/>
+        <w:rPr>
+          <w:b/>
+          <w:bCs/>
+        </w:rPr>
+      </w:pPr>
+      <w:r>
+        <w:rPr>
+          <w:b/>
+          <w:bCs/>
+        </w:rPr>
+        <w:t>Figure 9: Certificate Details</w:t>
+      </w:r>
+    </w:p>
+    <w:p>
+      <w:pPr>
         <w:pStyle w:val="Heading3"/>
         <w:numPr>
           <w:ilvl w:val="0"/>
@@ -330,7 +1064,71 @@
         </w:numPr>
       </w:pPr>
       <w:r>
+        <w:lastRenderedPageBreak/>
         <w:t>Deployment was done</w:t>
+      </w:r>
+    </w:p>
+    <w:p>
+      <w:pPr>
+        <w:jc w:val="center"/>
+      </w:pPr>
+      <w:r>
+        <w:drawing>
+          <wp:inline distT="0" distB="0" distL="0" distR="0" wp14:anchorId="37D02789" wp14:editId="23D1A1BB">
+            <wp:extent cx="5943600" cy="3837940"/>
+            <wp:effectExtent l="38100" t="38100" r="38100" b="35560"/>
+            <wp:docPr id="13" name="Picture 13" descr="Graphical user interface, text, application&#10;&#10;Description automatically generated"/>
+            <wp:cNvGraphicFramePr>
+              <a:graphicFrameLocks xmlns:a="http://schemas.openxmlformats.org/drawingml/2006/main" noChangeAspect="1"/>
+            </wp:cNvGraphicFramePr>
+            <a:graphic xmlns:a="http://schemas.openxmlformats.org/drawingml/2006/main">
+              <a:graphicData uri="http://schemas.openxmlformats.org/drawingml/2006/picture">
+                <pic:pic xmlns:pic="http://schemas.openxmlformats.org/drawingml/2006/picture">
+                  <pic:nvPicPr>
+                    <pic:cNvPr id="13" name="Picture 13" descr="Graphical user interface, text, application&#10;&#10;Description automatically generated"/>
+                    <pic:cNvPicPr/>
+                  </pic:nvPicPr>
+                  <pic:blipFill>
+                    <a:blip r:embed="rId20"/>
+                    <a:stretch>
+                      <a:fillRect/>
+                    </a:stretch>
+                  </pic:blipFill>
+                  <pic:spPr>
+                    <a:xfrm>
+                      <a:off x="0" y="0"/>
+                      <a:ext cx="5943600" cy="3837940"/>
+                    </a:xfrm>
+                    <a:prstGeom prst="rect">
+                      <a:avLst/>
+                    </a:prstGeom>
+                    <a:ln w="38100">
+                      <a:solidFill>
+                        <a:schemeClr val="accent1"/>
+                      </a:solidFill>
+                    </a:ln>
+                  </pic:spPr>
+                </pic:pic>
+              </a:graphicData>
+            </a:graphic>
+          </wp:inline>
+        </w:drawing>
+      </w:r>
+    </w:p>
+    <w:p>
+      <w:pPr>
+        <w:jc w:val="center"/>
+        <w:rPr>
+          <w:b/>
+          <w:bCs/>
+        </w:rPr>
+      </w:pPr>
+      <w:r>
+        <w:rPr>
+          <w:b/>
+          <w:bCs/>
+        </w:rPr>
+        <w:t>Figure 10: Site has https and the footer has been changed</w:t>
       </w:r>
     </w:p>
     <w:p>
@@ -347,8 +1145,61 @@
     </w:p>
     <w:p>
       <w:pPr>
-        <w:ind w:left="720"/>
-      </w:pPr>
+        <w:jc w:val="center"/>
+      </w:pPr>
+      <w:r>
+        <w:drawing>
+          <wp:inline distT="0" distB="0" distL="0" distR="0" wp14:anchorId="212857AF" wp14:editId="67DBF6CD">
+            <wp:extent cx="5943600" cy="1402715"/>
+            <wp:effectExtent l="0" t="0" r="0" b="0"/>
+            <wp:docPr id="14" name="Picture 14" descr="Graphical user interface, application, Teams&#10;&#10;Description automatically generated"/>
+            <wp:cNvGraphicFramePr>
+              <a:graphicFrameLocks xmlns:a="http://schemas.openxmlformats.org/drawingml/2006/main" noChangeAspect="1"/>
+            </wp:cNvGraphicFramePr>
+            <a:graphic xmlns:a="http://schemas.openxmlformats.org/drawingml/2006/main">
+              <a:graphicData uri="http://schemas.openxmlformats.org/drawingml/2006/picture">
+                <pic:pic xmlns:pic="http://schemas.openxmlformats.org/drawingml/2006/picture">
+                  <pic:nvPicPr>
+                    <pic:cNvPr id="14" name="Picture 14" descr="Graphical user interface, application, Teams&#10;&#10;Description automatically generated"/>
+                    <pic:cNvPicPr/>
+                  </pic:nvPicPr>
+                  <pic:blipFill>
+                    <a:blip r:embed="rId21"/>
+                    <a:stretch>
+                      <a:fillRect/>
+                    </a:stretch>
+                  </pic:blipFill>
+                  <pic:spPr>
+                    <a:xfrm>
+                      <a:off x="0" y="0"/>
+                      <a:ext cx="5943600" cy="1402715"/>
+                    </a:xfrm>
+                    <a:prstGeom prst="rect">
+                      <a:avLst/>
+                    </a:prstGeom>
+                  </pic:spPr>
+                </pic:pic>
+              </a:graphicData>
+            </a:graphic>
+          </wp:inline>
+        </w:drawing>
+      </w:r>
+    </w:p>
+    <w:p>
+      <w:pPr>
+        <w:jc w:val="center"/>
+        <w:rPr>
+          <w:b/>
+          <w:bCs/>
+        </w:rPr>
+      </w:pPr>
+      <w:r>
+        <w:rPr>
+          <w:b/>
+          <w:bCs/>
+        </w:rPr>
+        <w:t>Figure 11: Footer was changed</w:t>
+      </w:r>
     </w:p>
     <w:p>
       <w:pPr>
@@ -358,8 +1209,8 @@
     <w:p/>
     <w:p/>
     <w:sectPr>
-      <w:footerReference w:type="even" r:id="rId7"/>
-      <w:footerReference w:type="default" r:id="rId8"/>
+      <w:footerReference w:type="even" r:id="rId22"/>
+      <w:footerReference w:type="default" r:id="rId23"/>
       <w:pgSz w:w="12240" w:h="15840"/>
       <w:pgMar w:top="1440" w:right="1440" w:bottom="1440" w:left="1440" w:header="720" w:footer="720" w:gutter="0"/>
       <w:cols w:space="720"/>

</xml_diff>